<commit_message>
Update Detailed requirements document
</commit_message>
<xml_diff>
--- a/Detailed requirements - Orel Emuna and Yuval Greenberg.docx
+++ b/Detailed requirements - Orel Emuna and Yuval Greenberg.docx
@@ -15,21 +15,7 @@
           <w:sz w:val="24"/>
           <w:szCs w:val="24"/>
         </w:rPr>
-        <w:t xml:space="preserve">Yuval Greenberg </w:t>
-      </w:r>
-      <w:r>
-        <w:rPr>
-          <w:sz w:val="24"/>
-          <w:szCs w:val="24"/>
-        </w:rPr>
-        <w:t>–</w:t>
-      </w:r>
-      <w:r>
-        <w:rPr>
-          <w:sz w:val="24"/>
-          <w:szCs w:val="24"/>
-        </w:rPr>
-        <w:t xml:space="preserve"> 211994082</w:t>
+        <w:t>Yuval Greenberg – 211994082</w:t>
       </w:r>
     </w:p>
     <w:p>
@@ -510,7 +496,13 @@
         <w:bidi w:val="0"/>
       </w:pPr>
       <w:r>
-        <w:t>Option to adjust tempo or loop sections for practice.</w:t>
+        <w:t xml:space="preserve">Option to adjust tempo for </w:t>
+      </w:r>
+      <w:r>
+        <w:t xml:space="preserve">easier </w:t>
+      </w:r>
+      <w:r>
+        <w:t>practice.</w:t>
       </w:r>
     </w:p>
     <w:p>
@@ -665,7 +657,15 @@
         <w:t xml:space="preserve">the </w:t>
       </w:r>
       <w:r>
-        <w:t>user, similar to Duolingo’s approach.</w:t>
+        <w:t xml:space="preserve">user, </w:t>
+      </w:r>
+      <w:proofErr w:type="gramStart"/>
+      <w:r>
+        <w:t>similar to</w:t>
+      </w:r>
+      <w:proofErr w:type="gramEnd"/>
+      <w:r>
+        <w:t xml:space="preserve"> Duolingo’s approach.</w:t>
       </w:r>
     </w:p>
     <w:p>
@@ -1058,18 +1058,6 @@
     <w:p>
       <w:pPr>
         <w:numPr>
-          <w:ilvl w:val="2"/>
-          <w:numId w:val="2"/>
-        </w:numPr>
-        <w:bidi w:val="0"/>
-      </w:pPr>
-      <w:r>
-        <w:t>Review user feedback and issues.</w:t>
-      </w:r>
-    </w:p>
-    <w:p>
-      <w:pPr>
-        <w:numPr>
           <w:ilvl w:val="0"/>
           <w:numId w:val="2"/>
         </w:numPr>
@@ -1174,9 +1162,6 @@
     <w:p>
       <w:pPr>
         <w:bidi w:val="0"/>
-        <w:rPr>
-          <w:rFonts w:hint="cs"/>
-        </w:rPr>
       </w:pPr>
     </w:p>
     <w:sectPr>
@@ -2051,6 +2036,7 @@
   <w:style w:type="character" w:default="1" w:styleId="DefaultParagraphFont">
     <w:name w:val="Default Paragraph Font"/>
     <w:uiPriority w:val="1"/>
+    <w:semiHidden/>
     <w:unhideWhenUsed/>
   </w:style>
   <w:style w:type="table" w:default="1" w:styleId="TableNormal">

</xml_diff>

<commit_message>
fixed Detailed requirements - Orel Emuna and Yuval Greenberg.docx right file
</commit_message>
<xml_diff>
--- a/Detailed requirements - Orel Emuna and Yuval Greenberg.docx
+++ b/Detailed requirements - Orel Emuna and Yuval Greenberg.docx
@@ -1,6 +1,6 @@
 
 <file path=word/document.xml><?xml version="1.0" encoding="utf-8"?>
-<w:document xmlns:wpc="http://schemas.microsoft.com/office/word/2010/wordprocessingCanvas" xmlns:cx="http://schemas.microsoft.com/office/drawing/2014/chartex" xmlns:cx1="http://schemas.microsoft.com/office/drawing/2015/9/8/chartex" xmlns:cx2="http://schemas.microsoft.com/office/drawing/2015/10/21/chartex" xmlns:cx3="http://schemas.microsoft.com/office/drawing/2016/5/9/chartex" xmlns:cx4="http://schemas.microsoft.com/office/drawing/2016/5/10/chartex" xmlns:cx5="http://schemas.microsoft.com/office/drawing/2016/5/11/chartex" xmlns:cx6="http://schemas.microsoft.com/office/drawing/2016/5/12/chartex" xmlns:cx7="http://schemas.microsoft.com/office/drawing/2016/5/13/chartex" xmlns:cx8="http://schemas.microsoft.com/office/drawing/2016/5/14/chartex" xmlns:mc="http://schemas.openxmlformats.org/markup-compatibility/2006" xmlns:aink="http://schemas.microsoft.com/office/drawing/2016/ink" xmlns:am3d="http://schemas.microsoft.com/office/drawing/2017/model3d" xmlns:o="urn:schemas-microsoft-com:office:office" xmlns:oel="http://schemas.microsoft.com/office/2019/extlst" xmlns:r="http://schemas.openxmlformats.org/officeDocument/2006/relationships" xmlns:m="http://schemas.openxmlformats.org/officeDocument/2006/math" xmlns:v="urn:schemas-microsoft-com:vml" xmlns:wp14="http://schemas.microsoft.com/office/word/2010/wordprocessingDrawing" xmlns:wp="http://schemas.openxmlformats.org/drawingml/2006/wordprocessingDrawing" xmlns:w10="urn:schemas-microsoft-com:office:word" xmlns:w="http://schemas.openxmlformats.org/wordprocessingml/2006/main" xmlns:w14="http://schemas.microsoft.com/office/word/2010/wordml" xmlns:w15="http://schemas.microsoft.com/office/word/2012/wordml" xmlns:w16cex="http://schemas.microsoft.com/office/word/2018/wordml/cex" xmlns:w16cid="http://schemas.microsoft.com/office/word/2016/wordml/cid" xmlns:w16="http://schemas.microsoft.com/office/word/2018/wordml" xmlns:w16du="http://schemas.microsoft.com/office/word/2023/wordml/word16du" xmlns:w16sdtdh="http://schemas.microsoft.com/office/word/2020/wordml/sdtdatahash" xmlns:w16se="http://schemas.microsoft.com/office/word/2015/wordml/symex" xmlns:wpg="http://schemas.microsoft.com/office/word/2010/wordprocessingGroup" xmlns:wpi="http://schemas.microsoft.com/office/word/2010/wordprocessingInk" xmlns:wne="http://schemas.microsoft.com/office/word/2006/wordml" xmlns:wps="http://schemas.microsoft.com/office/word/2010/wordprocessingShape" mc:Ignorable="w14 w15 w16se w16cid w16 w16cex w16sdtdh w16du wp14">
+<w:document xmlns:wpc="http://schemas.microsoft.com/office/word/2010/wordprocessingCanvas" xmlns:cx="http://schemas.microsoft.com/office/drawing/2014/chartex" xmlns:cx1="http://schemas.microsoft.com/office/drawing/2015/9/8/chartex" xmlns:cx2="http://schemas.microsoft.com/office/drawing/2015/10/21/chartex" xmlns:cx3="http://schemas.microsoft.com/office/drawing/2016/5/9/chartex" xmlns:cx4="http://schemas.microsoft.com/office/drawing/2016/5/10/chartex" xmlns:cx5="http://schemas.microsoft.com/office/drawing/2016/5/11/chartex" xmlns:cx6="http://schemas.microsoft.com/office/drawing/2016/5/12/chartex" xmlns:cx7="http://schemas.microsoft.com/office/drawing/2016/5/13/chartex" xmlns:cx8="http://schemas.microsoft.com/office/drawing/2016/5/14/chartex" xmlns:mc="http://schemas.openxmlformats.org/markup-compatibility/2006" xmlns:aink="http://schemas.microsoft.com/office/drawing/2016/ink" xmlns:am3d="http://schemas.microsoft.com/office/drawing/2017/model3d" xmlns:o="urn:schemas-microsoft-com:office:office" xmlns:oel="http://schemas.microsoft.com/office/2019/extlst" xmlns:r="http://schemas.openxmlformats.org/officeDocument/2006/relationships" xmlns:m="http://schemas.openxmlformats.org/officeDocument/2006/math" xmlns:v="urn:schemas-microsoft-com:vml" xmlns:wp14="http://schemas.microsoft.com/office/word/2010/wordprocessingDrawing" xmlns:wp="http://schemas.openxmlformats.org/drawingml/2006/wordprocessingDrawing" xmlns:w10="urn:schemas-microsoft-com:office:word" xmlns:w="http://schemas.openxmlformats.org/wordprocessingml/2006/main" xmlns:w14="http://schemas.microsoft.com/office/word/2010/wordml" xmlns:w15="http://schemas.microsoft.com/office/word/2012/wordml" xmlns:w16cex="http://schemas.microsoft.com/office/word/2018/wordml/cex" xmlns:w16cid="http://schemas.microsoft.com/office/word/2016/wordml/cid" xmlns:w16="http://schemas.microsoft.com/office/word/2018/wordml" xmlns:w16du="http://schemas.microsoft.com/office/word/2023/wordml/word16du" xmlns:w16sdtdh="http://schemas.microsoft.com/office/word/2020/wordml/sdtdatahash" xmlns:w16sdtfl="http://schemas.microsoft.com/office/word/2024/wordml/sdtformatlock" xmlns:w16se="http://schemas.microsoft.com/office/word/2015/wordml/symex" xmlns:wpg="http://schemas.microsoft.com/office/word/2010/wordprocessingGroup" xmlns:wpi="http://schemas.microsoft.com/office/word/2010/wordprocessingInk" xmlns:wne="http://schemas.microsoft.com/office/word/2006/wordml" xmlns:wps="http://schemas.microsoft.com/office/word/2010/wordprocessingShape" mc:Ignorable="w14 w15 w16se w16cid w16 w16cex w16sdtdh w16sdtfl w16du wp14">
   <w:body>
     <w:p>
       <w:pPr>
@@ -626,6 +626,218 @@
           <w:b/>
           <w:bCs/>
         </w:rPr>
+        <w:t>Integration with Music Streaming Services</w:t>
+      </w:r>
+    </w:p>
+    <w:p>
+      <w:pPr>
+        <w:numPr>
+          <w:ilvl w:val="1"/>
+          <w:numId w:val="1"/>
+        </w:numPr>
+        <w:bidi w:val="0"/>
+      </w:pPr>
+      <w:r>
+        <w:rPr>
+          <w:b/>
+          <w:bCs/>
+        </w:rPr>
+        <w:t>Function</w:t>
+      </w:r>
+      <w:r>
+        <w:t>: Integrate with Spotify for real-time song playback.</w:t>
+      </w:r>
+    </w:p>
+    <w:p>
+      <w:pPr>
+        <w:numPr>
+          <w:ilvl w:val="1"/>
+          <w:numId w:val="1"/>
+        </w:numPr>
+        <w:bidi w:val="0"/>
+      </w:pPr>
+      <w:r>
+        <w:rPr>
+          <w:b/>
+          <w:bCs/>
+        </w:rPr>
+        <w:t>Requirements</w:t>
+      </w:r>
+      <w:r>
+        <w:t>:</w:t>
+      </w:r>
+    </w:p>
+    <w:p>
+      <w:pPr>
+        <w:numPr>
+          <w:ilvl w:val="2"/>
+          <w:numId w:val="1"/>
+        </w:numPr>
+        <w:bidi w:val="0"/>
+      </w:pPr>
+      <w:r>
+        <w:t>Sync song progress with the app.</w:t>
+      </w:r>
+    </w:p>
+    <w:p>
+      <w:pPr>
+        <w:numPr>
+          <w:ilvl w:val="2"/>
+          <w:numId w:val="1"/>
+        </w:numPr>
+        <w:bidi w:val="0"/>
+      </w:pPr>
+      <w:r>
+        <w:t>Display real-time chord changes during song playback.</w:t>
+      </w:r>
+    </w:p>
+    <w:p>
+      <w:pPr>
+        <w:numPr>
+          <w:ilvl w:val="2"/>
+          <w:numId w:val="1"/>
+        </w:numPr>
+        <w:bidi w:val="0"/>
+      </w:pPr>
+      <w:r>
+        <w:t>Option to pause, play, or skip songs directly from the app.</w:t>
+      </w:r>
+    </w:p>
+    <w:p>
+      <w:pPr>
+        <w:bidi w:val="0"/>
+      </w:pPr>
+      <w:r>
+        <w:br w:type="page"/>
+      </w:r>
+    </w:p>
+    <w:p>
+      <w:pPr>
+        <w:bidi w:val="0"/>
+        <w:rPr>
+          <w:b/>
+          <w:bCs/>
+          <w:sz w:val="28"/>
+          <w:szCs w:val="28"/>
+        </w:rPr>
+      </w:pPr>
+      <w:r>
+        <w:rPr>
+          <w:b/>
+          <w:bCs/>
+          <w:sz w:val="28"/>
+          <w:szCs w:val="28"/>
+        </w:rPr>
+        <w:lastRenderedPageBreak/>
+        <w:t>Non-</w:t>
+      </w:r>
+      <w:r>
+        <w:rPr>
+          <w:b/>
+          <w:bCs/>
+          <w:sz w:val="28"/>
+          <w:szCs w:val="28"/>
+        </w:rPr>
+        <w:t>Functional Requirements</w:t>
+      </w:r>
+    </w:p>
+    <w:p>
+      <w:pPr>
+        <w:numPr>
+          <w:ilvl w:val="0"/>
+          <w:numId w:val="3"/>
+        </w:numPr>
+        <w:bidi w:val="0"/>
+      </w:pPr>
+      <w:r>
+        <w:rPr>
+          <w:b/>
+          <w:bCs/>
+        </w:rPr>
+        <w:t>Performance</w:t>
+      </w:r>
+    </w:p>
+    <w:p>
+      <w:pPr>
+        <w:numPr>
+          <w:ilvl w:val="1"/>
+          <w:numId w:val="3"/>
+        </w:numPr>
+        <w:bidi w:val="0"/>
+      </w:pPr>
+      <w:r>
+        <w:rPr>
+          <w:b/>
+          <w:bCs/>
+        </w:rPr>
+        <w:t>Function</w:t>
+      </w:r>
+      <w:r>
+        <w:t xml:space="preserve">: </w:t>
+      </w:r>
+      <w:r>
+        <w:t>Ensure fast response times for user interactions</w:t>
+      </w:r>
+      <w:r>
+        <w:t xml:space="preserve"> and minimize delay in loading songs, chords and data.</w:t>
+      </w:r>
+    </w:p>
+    <w:p>
+      <w:pPr>
+        <w:numPr>
+          <w:ilvl w:val="1"/>
+          <w:numId w:val="3"/>
+        </w:numPr>
+        <w:bidi w:val="0"/>
+      </w:pPr>
+      <w:r>
+        <w:rPr>
+          <w:b/>
+          <w:bCs/>
+        </w:rPr>
+        <w:t>Requirements</w:t>
+      </w:r>
+      <w:r>
+        <w:t>:</w:t>
+      </w:r>
+    </w:p>
+    <w:p>
+      <w:pPr>
+        <w:numPr>
+          <w:ilvl w:val="2"/>
+          <w:numId w:val="3"/>
+        </w:numPr>
+        <w:bidi w:val="0"/>
+      </w:pPr>
+      <w:r>
+        <w:t>Response time for any action (e.g., loading a song or calculating progress) should be under 2 seconds</w:t>
+      </w:r>
+    </w:p>
+    <w:p>
+      <w:pPr>
+        <w:numPr>
+          <w:ilvl w:val="2"/>
+          <w:numId w:val="3"/>
+        </w:numPr>
+        <w:bidi w:val="0"/>
+      </w:pPr>
+      <w:r>
+        <w:t>The app should handle multiple simultaneous users without performance degradation</w:t>
+      </w:r>
+    </w:p>
+    <w:p>
+      <w:pPr>
+        <w:numPr>
+          <w:ilvl w:val="0"/>
+          <w:numId w:val="3"/>
+        </w:numPr>
+        <w:bidi w:val="0"/>
+      </w:pPr>
+      <w:r>
+        <w:rPr>
+          <w:b/>
+          <w:bCs/>
+        </w:rPr>
         <w:t>Gamification Features</w:t>
       </w:r>
     </w:p>
@@ -633,7 +845,7 @@
       <w:pPr>
         <w:numPr>
           <w:ilvl w:val="1"/>
-          <w:numId w:val="1"/>
+          <w:numId w:val="3"/>
         </w:numPr>
         <w:bidi w:val="0"/>
       </w:pPr>
@@ -657,22 +869,14 @@
         <w:t xml:space="preserve">the </w:t>
       </w:r>
       <w:r>
-        <w:t xml:space="preserve">user, </w:t>
-      </w:r>
-      <w:proofErr w:type="gramStart"/>
-      <w:r>
-        <w:t>similar to</w:t>
-      </w:r>
-      <w:proofErr w:type="gramEnd"/>
-      <w:r>
-        <w:t xml:space="preserve"> Duolingo’s approach.</w:t>
+        <w:t>user, similar to Duolingo’s approach.</w:t>
       </w:r>
     </w:p>
     <w:p>
       <w:pPr>
         <w:numPr>
           <w:ilvl w:val="1"/>
-          <w:numId w:val="1"/>
+          <w:numId w:val="3"/>
         </w:numPr>
         <w:bidi w:val="0"/>
       </w:pPr>
@@ -691,7 +895,7 @@
       <w:pPr>
         <w:numPr>
           <w:ilvl w:val="2"/>
-          <w:numId w:val="1"/>
+          <w:numId w:val="3"/>
         </w:numPr>
         <w:bidi w:val="0"/>
       </w:pPr>
@@ -703,7 +907,7 @@
       <w:pPr>
         <w:numPr>
           <w:ilvl w:val="2"/>
-          <w:numId w:val="1"/>
+          <w:numId w:val="3"/>
         </w:numPr>
         <w:bidi w:val="0"/>
       </w:pPr>
@@ -721,23 +925,23 @@
       <w:pPr>
         <w:numPr>
           <w:ilvl w:val="0"/>
-          <w:numId w:val="1"/>
-        </w:numPr>
-        <w:bidi w:val="0"/>
-      </w:pPr>
-      <w:r>
-        <w:rPr>
-          <w:b/>
-          <w:bCs/>
-        </w:rPr>
-        <w:t>Integration with Music Streaming Services (Optional)</w:t>
+          <w:numId w:val="3"/>
+        </w:numPr>
+        <w:bidi w:val="0"/>
+      </w:pPr>
+      <w:r>
+        <w:rPr>
+          <w:b/>
+          <w:bCs/>
+        </w:rPr>
+        <w:t>Scalability</w:t>
       </w:r>
     </w:p>
     <w:p>
       <w:pPr>
         <w:numPr>
           <w:ilvl w:val="1"/>
-          <w:numId w:val="1"/>
+          <w:numId w:val="3"/>
         </w:numPr>
         <w:bidi w:val="0"/>
       </w:pPr>
@@ -749,14 +953,20 @@
         <w:t>Function</w:t>
       </w:r>
       <w:r>
-        <w:t>: Integrate with Spotify or Apple Music for real-time song playback.</w:t>
+        <w:t xml:space="preserve">: </w:t>
+      </w:r>
+      <w:r>
+        <w:t>Allow the app to handle a growing number of users, songs, and progress data without affecting performance</w:t>
+      </w:r>
+      <w:r>
+        <w:t>.</w:t>
       </w:r>
     </w:p>
     <w:p>
       <w:pPr>
         <w:numPr>
           <w:ilvl w:val="1"/>
-          <w:numId w:val="1"/>
+          <w:numId w:val="3"/>
         </w:numPr>
         <w:bidi w:val="0"/>
       </w:pPr>
@@ -775,43 +985,146 @@
       <w:pPr>
         <w:numPr>
           <w:ilvl w:val="2"/>
-          <w:numId w:val="1"/>
-        </w:numPr>
-        <w:bidi w:val="0"/>
-      </w:pPr>
-      <w:r>
-        <w:t>Sync song progress with the app.</w:t>
-      </w:r>
-    </w:p>
-    <w:p>
-      <w:pPr>
-        <w:numPr>
-          <w:ilvl w:val="2"/>
-          <w:numId w:val="1"/>
-        </w:numPr>
-        <w:bidi w:val="0"/>
-      </w:pPr>
-      <w:r>
-        <w:t>Display real-time chord changes during song playback.</w:t>
-      </w:r>
-    </w:p>
-    <w:p>
-      <w:pPr>
-        <w:numPr>
-          <w:ilvl w:val="2"/>
-          <w:numId w:val="1"/>
-        </w:numPr>
-        <w:bidi w:val="0"/>
-      </w:pPr>
-      <w:r>
-        <w:t>Option to pause, play, or skip songs directly from the app.</w:t>
-      </w:r>
-    </w:p>
-    <w:p>
-      <w:pPr>
-        <w:bidi w:val="0"/>
-      </w:pPr>
-      <w:r>
+          <w:numId w:val="3"/>
+        </w:numPr>
+        <w:bidi w:val="0"/>
+      </w:pPr>
+      <w:r>
+        <w:t xml:space="preserve">The system should scale to support </w:t>
+      </w:r>
+      <w:r>
+        <w:t>200</w:t>
+      </w:r>
+      <w:r>
+        <w:t xml:space="preserve"> users and</w:t>
+      </w:r>
+      <w:r>
+        <w:t xml:space="preserve"> 500</w:t>
+      </w:r>
+      <w:r>
+        <w:t xml:space="preserve"> songs without performance issues</w:t>
+      </w:r>
+      <w:r>
+        <w:t>.</w:t>
+      </w:r>
+    </w:p>
+    <w:p>
+      <w:pPr>
+        <w:numPr>
+          <w:ilvl w:val="0"/>
+          <w:numId w:val="3"/>
+        </w:numPr>
+        <w:bidi w:val="0"/>
+        <w:rPr>
+          <w:b/>
+          <w:bCs/>
+        </w:rPr>
+      </w:pPr>
+      <w:r>
+        <w:rPr>
+          <w:b/>
+          <w:bCs/>
+        </w:rPr>
+        <w:t>Compatibility</w:t>
+      </w:r>
+    </w:p>
+    <w:p>
+      <w:pPr>
+        <w:numPr>
+          <w:ilvl w:val="1"/>
+          <w:numId w:val="3"/>
+        </w:numPr>
+        <w:bidi w:val="0"/>
+      </w:pPr>
+      <w:r>
+        <w:rPr>
+          <w:b/>
+          <w:bCs/>
+        </w:rPr>
+        <w:t>Function</w:t>
+      </w:r>
+      <w:r>
+        <w:t xml:space="preserve">: </w:t>
+      </w:r>
+      <w:r>
+        <w:t>Ensure the app is compatible with current mobile operating systems and third-party services</w:t>
+      </w:r>
+      <w:r>
+        <w:t>.</w:t>
+      </w:r>
+    </w:p>
+    <w:p>
+      <w:pPr>
+        <w:numPr>
+          <w:ilvl w:val="1"/>
+          <w:numId w:val="3"/>
+        </w:numPr>
+        <w:bidi w:val="0"/>
+      </w:pPr>
+      <w:r>
+        <w:rPr>
+          <w:b/>
+          <w:bCs/>
+        </w:rPr>
+        <w:t>Requirements</w:t>
+      </w:r>
+      <w:r>
+        <w:t>:</w:t>
+      </w:r>
+    </w:p>
+    <w:p>
+      <w:pPr>
+        <w:numPr>
+          <w:ilvl w:val="2"/>
+          <w:numId w:val="3"/>
+        </w:numPr>
+        <w:bidi w:val="0"/>
+      </w:pPr>
+      <w:r>
+        <w:t>The app should support the latest versions of iOS and Android</w:t>
+      </w:r>
+      <w:r>
+        <w:t>.</w:t>
+      </w:r>
+    </w:p>
+    <w:p>
+      <w:pPr>
+        <w:numPr>
+          <w:ilvl w:val="2"/>
+          <w:numId w:val="3"/>
+        </w:numPr>
+        <w:bidi w:val="0"/>
+      </w:pPr>
+      <w:r>
+        <w:t>It should work seamlessly with external services like Spotify</w:t>
+      </w:r>
+      <w:r>
+        <w:t xml:space="preserve"> </w:t>
+      </w:r>
+      <w:r>
+        <w:t>for integration</w:t>
+      </w:r>
+      <w:r>
+        <w:t>.</w:t>
+      </w:r>
+    </w:p>
+    <w:p>
+      <w:pPr>
+        <w:bidi w:val="0"/>
+        <w:rPr>
+          <w:b/>
+          <w:bCs/>
+          <w:sz w:val="28"/>
+          <w:szCs w:val="28"/>
+        </w:rPr>
+      </w:pPr>
+      <w:r>
+        <w:rPr>
+          <w:b/>
+          <w:bCs/>
+          <w:sz w:val="28"/>
+          <w:szCs w:val="28"/>
+        </w:rPr>
         <w:br w:type="page"/>
       </w:r>
     </w:p>
@@ -1177,7 +1490,7 @@
 </file>
 
 <file path=word/numbering.xml><?xml version="1.0" encoding="utf-8"?>
-<w:numbering xmlns:wpc="http://schemas.microsoft.com/office/word/2010/wordprocessingCanvas" xmlns:cx="http://schemas.microsoft.com/office/drawing/2014/chartex" xmlns:cx1="http://schemas.microsoft.com/office/drawing/2015/9/8/chartex" xmlns:cx2="http://schemas.microsoft.com/office/drawing/2015/10/21/chartex" xmlns:cx3="http://schemas.microsoft.com/office/drawing/2016/5/9/chartex" xmlns:cx4="http://schemas.microsoft.com/office/drawing/2016/5/10/chartex" xmlns:cx5="http://schemas.microsoft.com/office/drawing/2016/5/11/chartex" xmlns:cx6="http://schemas.microsoft.com/office/drawing/2016/5/12/chartex" xmlns:cx7="http://schemas.microsoft.com/office/drawing/2016/5/13/chartex" xmlns:cx8="http://schemas.microsoft.com/office/drawing/2016/5/14/chartex" xmlns:mc="http://schemas.openxmlformats.org/markup-compatibility/2006" xmlns:aink="http://schemas.microsoft.com/office/drawing/2016/ink" xmlns:am3d="http://schemas.microsoft.com/office/drawing/2017/model3d" xmlns:o="urn:schemas-microsoft-com:office:office" xmlns:oel="http://schemas.microsoft.com/office/2019/extlst" xmlns:r="http://schemas.openxmlformats.org/officeDocument/2006/relationships" xmlns:m="http://schemas.openxmlformats.org/officeDocument/2006/math" xmlns:v="urn:schemas-microsoft-com:vml" xmlns:wp14="http://schemas.microsoft.com/office/word/2010/wordprocessingDrawing" xmlns:wp="http://schemas.openxmlformats.org/drawingml/2006/wordprocessingDrawing" xmlns:w10="urn:schemas-microsoft-com:office:word" xmlns:w="http://schemas.openxmlformats.org/wordprocessingml/2006/main" xmlns:w14="http://schemas.microsoft.com/office/word/2010/wordml" xmlns:w15="http://schemas.microsoft.com/office/word/2012/wordml" xmlns:w16cex="http://schemas.microsoft.com/office/word/2018/wordml/cex" xmlns:w16cid="http://schemas.microsoft.com/office/word/2016/wordml/cid" xmlns:w16="http://schemas.microsoft.com/office/word/2018/wordml" xmlns:w16du="http://schemas.microsoft.com/office/word/2023/wordml/word16du" xmlns:w16sdtdh="http://schemas.microsoft.com/office/word/2020/wordml/sdtdatahash" xmlns:w16se="http://schemas.microsoft.com/office/word/2015/wordml/symex" xmlns:wpg="http://schemas.microsoft.com/office/word/2010/wordprocessingGroup" xmlns:wpi="http://schemas.microsoft.com/office/word/2010/wordprocessingInk" xmlns:wne="http://schemas.microsoft.com/office/word/2006/wordml" xmlns:wps="http://schemas.microsoft.com/office/word/2010/wordprocessingShape" mc:Ignorable="w14 w15 w16se w16cid w16 w16cex w16sdtdh w16du wp14">
+<w:numbering xmlns:wpc="http://schemas.microsoft.com/office/word/2010/wordprocessingCanvas" xmlns:cx="http://schemas.microsoft.com/office/drawing/2014/chartex" xmlns:cx1="http://schemas.microsoft.com/office/drawing/2015/9/8/chartex" xmlns:cx2="http://schemas.microsoft.com/office/drawing/2015/10/21/chartex" xmlns:cx3="http://schemas.microsoft.com/office/drawing/2016/5/9/chartex" xmlns:cx4="http://schemas.microsoft.com/office/drawing/2016/5/10/chartex" xmlns:cx5="http://schemas.microsoft.com/office/drawing/2016/5/11/chartex" xmlns:cx6="http://schemas.microsoft.com/office/drawing/2016/5/12/chartex" xmlns:cx7="http://schemas.microsoft.com/office/drawing/2016/5/13/chartex" xmlns:cx8="http://schemas.microsoft.com/office/drawing/2016/5/14/chartex" xmlns:mc="http://schemas.openxmlformats.org/markup-compatibility/2006" xmlns:aink="http://schemas.microsoft.com/office/drawing/2016/ink" xmlns:am3d="http://schemas.microsoft.com/office/drawing/2017/model3d" xmlns:o="urn:schemas-microsoft-com:office:office" xmlns:oel="http://schemas.microsoft.com/office/2019/extlst" xmlns:r="http://schemas.openxmlformats.org/officeDocument/2006/relationships" xmlns:m="http://schemas.openxmlformats.org/officeDocument/2006/math" xmlns:v="urn:schemas-microsoft-com:vml" xmlns:wp14="http://schemas.microsoft.com/office/word/2010/wordprocessingDrawing" xmlns:wp="http://schemas.openxmlformats.org/drawingml/2006/wordprocessingDrawing" xmlns:w10="urn:schemas-microsoft-com:office:word" xmlns:w="http://schemas.openxmlformats.org/wordprocessingml/2006/main" xmlns:w14="http://schemas.microsoft.com/office/word/2010/wordml" xmlns:w15="http://schemas.microsoft.com/office/word/2012/wordml" xmlns:w16cex="http://schemas.microsoft.com/office/word/2018/wordml/cex" xmlns:w16cid="http://schemas.microsoft.com/office/word/2016/wordml/cid" xmlns:w16="http://schemas.microsoft.com/office/word/2018/wordml" xmlns:w16du="http://schemas.microsoft.com/office/word/2023/wordml/word16du" xmlns:w16sdtdh="http://schemas.microsoft.com/office/word/2020/wordml/sdtdatahash" xmlns:w16sdtfl="http://schemas.microsoft.com/office/word/2024/wordml/sdtformatlock" xmlns:w16se="http://schemas.microsoft.com/office/word/2015/wordml/symex" xmlns:wpg="http://schemas.microsoft.com/office/word/2010/wordprocessingGroup" xmlns:wpi="http://schemas.microsoft.com/office/word/2010/wordprocessingInk" xmlns:wne="http://schemas.microsoft.com/office/word/2006/wordml" xmlns:wps="http://schemas.microsoft.com/office/word/2010/wordprocessingShape" mc:Ignorable="w14 w15 w16se w16cid w16 w16cex w16sdtdh w16sdtfl w16du wp14">
   <w:abstractNum w:abstractNumId="0" w15:restartNumberingAfterBreak="0">
     <w:nsid w:val="455D38C2"/>
     <w:multiLevelType w:val="multilevel"/>
@@ -1300,9 +1613,9 @@
     </w:lvl>
   </w:abstractNum>
   <w:abstractNum w:abstractNumId="1" w15:restartNumberingAfterBreak="0">
-    <w:nsid w:val="655411CD"/>
+    <w:nsid w:val="534A789D"/>
     <w:multiLevelType w:val="multilevel"/>
-    <w:tmpl w:val="4CBAEF0A"/>
+    <w:tmpl w:val="34E6EA0A"/>
     <w:lvl w:ilvl="0">
       <w:start w:val="1"/>
       <w:numFmt w:val="decimal"/>
@@ -1420,17 +1733,141 @@
       </w:pPr>
     </w:lvl>
   </w:abstractNum>
+  <w:abstractNum w:abstractNumId="2" w15:restartNumberingAfterBreak="0">
+    <w:nsid w:val="655411CD"/>
+    <w:multiLevelType w:val="multilevel"/>
+    <w:tmpl w:val="4CBAEF0A"/>
+    <w:lvl w:ilvl="0">
+      <w:start w:val="1"/>
+      <w:numFmt w:val="decimal"/>
+      <w:lvlText w:val="%1."/>
+      <w:lvlJc w:val="left"/>
+      <w:pPr>
+        <w:tabs>
+          <w:tab w:val="num" w:pos="720"/>
+        </w:tabs>
+        <w:ind w:left="720" w:hanging="360"/>
+      </w:pPr>
+    </w:lvl>
+    <w:lvl w:ilvl="1">
+      <w:start w:val="1"/>
+      <w:numFmt w:val="bullet"/>
+      <w:lvlText w:val="o"/>
+      <w:lvlJc w:val="left"/>
+      <w:pPr>
+        <w:tabs>
+          <w:tab w:val="num" w:pos="1440"/>
+        </w:tabs>
+        <w:ind w:left="1440" w:hanging="360"/>
+      </w:pPr>
+      <w:rPr>
+        <w:rFonts w:ascii="Courier New" w:hAnsi="Courier New" w:hint="default"/>
+        <w:sz w:val="20"/>
+      </w:rPr>
+    </w:lvl>
+    <w:lvl w:ilvl="2">
+      <w:start w:val="1"/>
+      <w:numFmt w:val="bullet"/>
+      <w:lvlText w:val=""/>
+      <w:lvlJc w:val="left"/>
+      <w:pPr>
+        <w:tabs>
+          <w:tab w:val="num" w:pos="2160"/>
+        </w:tabs>
+        <w:ind w:left="2160" w:hanging="360"/>
+      </w:pPr>
+      <w:rPr>
+        <w:rFonts w:ascii="Wingdings" w:hAnsi="Wingdings" w:hint="default"/>
+        <w:sz w:val="20"/>
+      </w:rPr>
+    </w:lvl>
+    <w:lvl w:ilvl="3" w:tentative="1">
+      <w:start w:val="1"/>
+      <w:numFmt w:val="decimal"/>
+      <w:lvlText w:val="%4."/>
+      <w:lvlJc w:val="left"/>
+      <w:pPr>
+        <w:tabs>
+          <w:tab w:val="num" w:pos="2880"/>
+        </w:tabs>
+        <w:ind w:left="2880" w:hanging="360"/>
+      </w:pPr>
+    </w:lvl>
+    <w:lvl w:ilvl="4" w:tentative="1">
+      <w:start w:val="1"/>
+      <w:numFmt w:val="decimal"/>
+      <w:lvlText w:val="%5."/>
+      <w:lvlJc w:val="left"/>
+      <w:pPr>
+        <w:tabs>
+          <w:tab w:val="num" w:pos="3600"/>
+        </w:tabs>
+        <w:ind w:left="3600" w:hanging="360"/>
+      </w:pPr>
+    </w:lvl>
+    <w:lvl w:ilvl="5" w:tentative="1">
+      <w:start w:val="1"/>
+      <w:numFmt w:val="decimal"/>
+      <w:lvlText w:val="%6."/>
+      <w:lvlJc w:val="left"/>
+      <w:pPr>
+        <w:tabs>
+          <w:tab w:val="num" w:pos="4320"/>
+        </w:tabs>
+        <w:ind w:left="4320" w:hanging="360"/>
+      </w:pPr>
+    </w:lvl>
+    <w:lvl w:ilvl="6" w:tentative="1">
+      <w:start w:val="1"/>
+      <w:numFmt w:val="decimal"/>
+      <w:lvlText w:val="%7."/>
+      <w:lvlJc w:val="left"/>
+      <w:pPr>
+        <w:tabs>
+          <w:tab w:val="num" w:pos="5040"/>
+        </w:tabs>
+        <w:ind w:left="5040" w:hanging="360"/>
+      </w:pPr>
+    </w:lvl>
+    <w:lvl w:ilvl="7" w:tentative="1">
+      <w:start w:val="1"/>
+      <w:numFmt w:val="decimal"/>
+      <w:lvlText w:val="%8."/>
+      <w:lvlJc w:val="left"/>
+      <w:pPr>
+        <w:tabs>
+          <w:tab w:val="num" w:pos="5760"/>
+        </w:tabs>
+        <w:ind w:left="5760" w:hanging="360"/>
+      </w:pPr>
+    </w:lvl>
+    <w:lvl w:ilvl="8" w:tentative="1">
+      <w:start w:val="1"/>
+      <w:numFmt w:val="decimal"/>
+      <w:lvlText w:val="%9."/>
+      <w:lvlJc w:val="left"/>
+      <w:pPr>
+        <w:tabs>
+          <w:tab w:val="num" w:pos="6480"/>
+        </w:tabs>
+        <w:ind w:left="6480" w:hanging="360"/>
+      </w:pPr>
+    </w:lvl>
+  </w:abstractNum>
   <w:num w:numId="1" w16cid:durableId="403331877">
     <w:abstractNumId w:val="0"/>
   </w:num>
   <w:num w:numId="2" w16cid:durableId="1961523878">
+    <w:abstractNumId w:val="2"/>
+  </w:num>
+  <w:num w:numId="3" w16cid:durableId="2084720792">
     <w:abstractNumId w:val="1"/>
   </w:num>
 </w:numbering>
 </file>
 
 <file path=word/styles.xml><?xml version="1.0" encoding="utf-8"?>
-<w:styles xmlns:mc="http://schemas.openxmlformats.org/markup-compatibility/2006" xmlns:r="http://schemas.openxmlformats.org/officeDocument/2006/relationships" xmlns:w="http://schemas.openxmlformats.org/wordprocessingml/2006/main" xmlns:w14="http://schemas.microsoft.com/office/word/2010/wordml" xmlns:w15="http://schemas.microsoft.com/office/word/2012/wordml" xmlns:w16cex="http://schemas.microsoft.com/office/word/2018/wordml/cex" xmlns:w16cid="http://schemas.microsoft.com/office/word/2016/wordml/cid" xmlns:w16="http://schemas.microsoft.com/office/word/2018/wordml" xmlns:w16du="http://schemas.microsoft.com/office/word/2023/wordml/word16du" xmlns:w16sdtdh="http://schemas.microsoft.com/office/word/2020/wordml/sdtdatahash" xmlns:w16se="http://schemas.microsoft.com/office/word/2015/wordml/symex" mc:Ignorable="w14 w15 w16se w16cid w16 w16cex w16sdtdh w16du">
+<w:styles xmlns:mc="http://schemas.openxmlformats.org/markup-compatibility/2006" xmlns:r="http://schemas.openxmlformats.org/officeDocument/2006/relationships" xmlns:w="http://schemas.openxmlformats.org/wordprocessingml/2006/main" xmlns:w14="http://schemas.microsoft.com/office/word/2010/wordml" xmlns:w15="http://schemas.microsoft.com/office/word/2012/wordml" xmlns:w16cex="http://schemas.microsoft.com/office/word/2018/wordml/cex" xmlns:w16cid="http://schemas.microsoft.com/office/word/2016/wordml/cid" xmlns:w16="http://schemas.microsoft.com/office/word/2018/wordml" xmlns:w16du="http://schemas.microsoft.com/office/word/2023/wordml/word16du" xmlns:w16sdtdh="http://schemas.microsoft.com/office/word/2020/wordml/sdtdatahash" xmlns:w16sdtfl="http://schemas.microsoft.com/office/word/2024/wordml/sdtformatlock" xmlns:w16se="http://schemas.microsoft.com/office/word/2015/wordml/symex" mc:Ignorable="w14 w15 w16se w16cid w16 w16cex w16sdtdh w16sdtfl w16du">
   <w:docDefaults>
     <w:rPrDefault>
       <w:rPr>
@@ -1826,19 +2263,19 @@
     <w:lsdException w:name="Unresolved Mention" w:semiHidden="1" w:unhideWhenUsed="1"/>
     <w:lsdException w:name="Smart Link" w:semiHidden="1" w:unhideWhenUsed="1"/>
   </w:latentStyles>
-  <w:style w:type="paragraph" w:default="1" w:styleId="Normal">
+  <w:style w:type="paragraph" w:default="1" w:styleId="a">
     <w:name w:val="Normal"/>
     <w:qFormat/>
-    <w:rsid w:val="0013142B"/>
+    <w:rsid w:val="00000F5F"/>
     <w:pPr>
       <w:bidi/>
     </w:pPr>
   </w:style>
-  <w:style w:type="paragraph" w:styleId="Heading1">
+  <w:style w:type="paragraph" w:styleId="1">
     <w:name w:val="heading 1"/>
-    <w:basedOn w:val="Normal"/>
-    <w:next w:val="Normal"/>
-    <w:link w:val="Heading1Char"/>
+    <w:basedOn w:val="a"/>
+    <w:next w:val="a"/>
+    <w:link w:val="10"/>
     <w:uiPriority w:val="9"/>
     <w:qFormat/>
     <w:rsid w:val="00660F4A"/>
@@ -1855,11 +2292,11 @@
       <w:szCs w:val="40"/>
     </w:rPr>
   </w:style>
-  <w:style w:type="paragraph" w:styleId="Heading2">
+  <w:style w:type="paragraph" w:styleId="2">
     <w:name w:val="heading 2"/>
-    <w:basedOn w:val="Normal"/>
-    <w:next w:val="Normal"/>
-    <w:link w:val="Heading2Char"/>
+    <w:basedOn w:val="a"/>
+    <w:next w:val="a"/>
+    <w:link w:val="20"/>
     <w:uiPriority w:val="9"/>
     <w:semiHidden/>
     <w:unhideWhenUsed/>
@@ -1878,11 +2315,11 @@
       <w:szCs w:val="32"/>
     </w:rPr>
   </w:style>
-  <w:style w:type="paragraph" w:styleId="Heading3">
+  <w:style w:type="paragraph" w:styleId="3">
     <w:name w:val="heading 3"/>
-    <w:basedOn w:val="Normal"/>
-    <w:next w:val="Normal"/>
-    <w:link w:val="Heading3Char"/>
+    <w:basedOn w:val="a"/>
+    <w:next w:val="a"/>
+    <w:link w:val="30"/>
     <w:uiPriority w:val="9"/>
     <w:semiHidden/>
     <w:unhideWhenUsed/>
@@ -1901,11 +2338,11 @@
       <w:szCs w:val="28"/>
     </w:rPr>
   </w:style>
-  <w:style w:type="paragraph" w:styleId="Heading4">
+  <w:style w:type="paragraph" w:styleId="4">
     <w:name w:val="heading 4"/>
-    <w:basedOn w:val="Normal"/>
-    <w:next w:val="Normal"/>
-    <w:link w:val="Heading4Char"/>
+    <w:basedOn w:val="a"/>
+    <w:next w:val="a"/>
+    <w:link w:val="40"/>
     <w:uiPriority w:val="9"/>
     <w:semiHidden/>
     <w:unhideWhenUsed/>
@@ -1924,11 +2361,11 @@
       <w:color w:val="0F4761" w:themeColor="accent1" w:themeShade="BF"/>
     </w:rPr>
   </w:style>
-  <w:style w:type="paragraph" w:styleId="Heading5">
+  <w:style w:type="paragraph" w:styleId="5">
     <w:name w:val="heading 5"/>
-    <w:basedOn w:val="Normal"/>
-    <w:next w:val="Normal"/>
-    <w:link w:val="Heading5Char"/>
+    <w:basedOn w:val="a"/>
+    <w:next w:val="a"/>
+    <w:link w:val="50"/>
     <w:uiPriority w:val="9"/>
     <w:semiHidden/>
     <w:unhideWhenUsed/>
@@ -1945,11 +2382,11 @@
       <w:color w:val="0F4761" w:themeColor="accent1" w:themeShade="BF"/>
     </w:rPr>
   </w:style>
-  <w:style w:type="paragraph" w:styleId="Heading6">
+  <w:style w:type="paragraph" w:styleId="6">
     <w:name w:val="heading 6"/>
-    <w:basedOn w:val="Normal"/>
-    <w:next w:val="Normal"/>
-    <w:link w:val="Heading6Char"/>
+    <w:basedOn w:val="a"/>
+    <w:next w:val="a"/>
+    <w:link w:val="60"/>
     <w:uiPriority w:val="9"/>
     <w:semiHidden/>
     <w:unhideWhenUsed/>
@@ -1968,11 +2405,11 @@
       <w:color w:val="595959" w:themeColor="text1" w:themeTint="A6"/>
     </w:rPr>
   </w:style>
-  <w:style w:type="paragraph" w:styleId="Heading7">
+  <w:style w:type="paragraph" w:styleId="7">
     <w:name w:val="heading 7"/>
-    <w:basedOn w:val="Normal"/>
-    <w:next w:val="Normal"/>
-    <w:link w:val="Heading7Char"/>
+    <w:basedOn w:val="a"/>
+    <w:next w:val="a"/>
+    <w:link w:val="70"/>
     <w:uiPriority w:val="9"/>
     <w:semiHidden/>
     <w:unhideWhenUsed/>
@@ -1989,11 +2426,11 @@
       <w:color w:val="595959" w:themeColor="text1" w:themeTint="A6"/>
     </w:rPr>
   </w:style>
-  <w:style w:type="paragraph" w:styleId="Heading8">
+  <w:style w:type="paragraph" w:styleId="8">
     <w:name w:val="heading 8"/>
-    <w:basedOn w:val="Normal"/>
-    <w:next w:val="Normal"/>
-    <w:link w:val="Heading8Char"/>
+    <w:basedOn w:val="a"/>
+    <w:next w:val="a"/>
+    <w:link w:val="80"/>
     <w:uiPriority w:val="9"/>
     <w:semiHidden/>
     <w:unhideWhenUsed/>
@@ -2012,11 +2449,11 @@
       <w:color w:val="272727" w:themeColor="text1" w:themeTint="D8"/>
     </w:rPr>
   </w:style>
-  <w:style w:type="paragraph" w:styleId="Heading9">
+  <w:style w:type="paragraph" w:styleId="9">
     <w:name w:val="heading 9"/>
-    <w:basedOn w:val="Normal"/>
-    <w:next w:val="Normal"/>
-    <w:link w:val="Heading9Char"/>
+    <w:basedOn w:val="a"/>
+    <w:next w:val="a"/>
+    <w:link w:val="90"/>
     <w:uiPriority w:val="9"/>
     <w:semiHidden/>
     <w:unhideWhenUsed/>
@@ -2033,13 +2470,12 @@
       <w:color w:val="272727" w:themeColor="text1" w:themeTint="D8"/>
     </w:rPr>
   </w:style>
-  <w:style w:type="character" w:default="1" w:styleId="DefaultParagraphFont">
+  <w:style w:type="character" w:default="1" w:styleId="a0">
     <w:name w:val="Default Paragraph Font"/>
     <w:uiPriority w:val="1"/>
-    <w:semiHidden/>
     <w:unhideWhenUsed/>
   </w:style>
-  <w:style w:type="table" w:default="1" w:styleId="TableNormal">
+  <w:style w:type="table" w:default="1" w:styleId="a1">
     <w:name w:val="Normal Table"/>
     <w:uiPriority w:val="99"/>
     <w:semiHidden/>
@@ -2054,16 +2490,16 @@
       </w:tblCellMar>
     </w:tblPr>
   </w:style>
-  <w:style w:type="numbering" w:default="1" w:styleId="NoList">
+  <w:style w:type="numbering" w:default="1" w:styleId="a2">
     <w:name w:val="No List"/>
     <w:uiPriority w:val="99"/>
     <w:semiHidden/>
     <w:unhideWhenUsed/>
   </w:style>
-  <w:style w:type="character" w:customStyle="1" w:styleId="Heading1Char">
-    <w:name w:val="Heading 1 Char"/>
-    <w:basedOn w:val="DefaultParagraphFont"/>
-    <w:link w:val="Heading1"/>
+  <w:style w:type="character" w:customStyle="1" w:styleId="10">
+    <w:name w:val="כותרת 1 תו"/>
+    <w:basedOn w:val="a0"/>
+    <w:link w:val="1"/>
     <w:uiPriority w:val="9"/>
     <w:rsid w:val="00660F4A"/>
     <w:rPr>
@@ -2073,10 +2509,10 @@
       <w:szCs w:val="40"/>
     </w:rPr>
   </w:style>
-  <w:style w:type="character" w:customStyle="1" w:styleId="Heading2Char">
-    <w:name w:val="Heading 2 Char"/>
-    <w:basedOn w:val="DefaultParagraphFont"/>
-    <w:link w:val="Heading2"/>
+  <w:style w:type="character" w:customStyle="1" w:styleId="20">
+    <w:name w:val="כותרת 2 תו"/>
+    <w:basedOn w:val="a0"/>
+    <w:link w:val="2"/>
     <w:uiPriority w:val="9"/>
     <w:semiHidden/>
     <w:rsid w:val="00660F4A"/>
@@ -2087,10 +2523,10 @@
       <w:szCs w:val="32"/>
     </w:rPr>
   </w:style>
-  <w:style w:type="character" w:customStyle="1" w:styleId="Heading3Char">
-    <w:name w:val="Heading 3 Char"/>
-    <w:basedOn w:val="DefaultParagraphFont"/>
-    <w:link w:val="Heading3"/>
+  <w:style w:type="character" w:customStyle="1" w:styleId="30">
+    <w:name w:val="כותרת 3 תו"/>
+    <w:basedOn w:val="a0"/>
+    <w:link w:val="3"/>
     <w:uiPriority w:val="9"/>
     <w:semiHidden/>
     <w:rsid w:val="00660F4A"/>
@@ -2101,10 +2537,10 @@
       <w:szCs w:val="28"/>
     </w:rPr>
   </w:style>
-  <w:style w:type="character" w:customStyle="1" w:styleId="Heading4Char">
-    <w:name w:val="Heading 4 Char"/>
-    <w:basedOn w:val="DefaultParagraphFont"/>
-    <w:link w:val="Heading4"/>
+  <w:style w:type="character" w:customStyle="1" w:styleId="40">
+    <w:name w:val="כותרת 4 תו"/>
+    <w:basedOn w:val="a0"/>
+    <w:link w:val="4"/>
     <w:uiPriority w:val="9"/>
     <w:semiHidden/>
     <w:rsid w:val="00660F4A"/>
@@ -2115,10 +2551,10 @@
       <w:color w:val="0F4761" w:themeColor="accent1" w:themeShade="BF"/>
     </w:rPr>
   </w:style>
-  <w:style w:type="character" w:customStyle="1" w:styleId="Heading5Char">
-    <w:name w:val="Heading 5 Char"/>
-    <w:basedOn w:val="DefaultParagraphFont"/>
-    <w:link w:val="Heading5"/>
+  <w:style w:type="character" w:customStyle="1" w:styleId="50">
+    <w:name w:val="כותרת 5 תו"/>
+    <w:basedOn w:val="a0"/>
+    <w:link w:val="5"/>
     <w:uiPriority w:val="9"/>
     <w:semiHidden/>
     <w:rsid w:val="00660F4A"/>
@@ -2127,10 +2563,10 @@
       <w:color w:val="0F4761" w:themeColor="accent1" w:themeShade="BF"/>
     </w:rPr>
   </w:style>
-  <w:style w:type="character" w:customStyle="1" w:styleId="Heading6Char">
-    <w:name w:val="Heading 6 Char"/>
-    <w:basedOn w:val="DefaultParagraphFont"/>
-    <w:link w:val="Heading6"/>
+  <w:style w:type="character" w:customStyle="1" w:styleId="60">
+    <w:name w:val="כותרת 6 תו"/>
+    <w:basedOn w:val="a0"/>
+    <w:link w:val="6"/>
     <w:uiPriority w:val="9"/>
     <w:semiHidden/>
     <w:rsid w:val="00660F4A"/>
@@ -2141,10 +2577,10 @@
       <w:color w:val="595959" w:themeColor="text1" w:themeTint="A6"/>
     </w:rPr>
   </w:style>
-  <w:style w:type="character" w:customStyle="1" w:styleId="Heading7Char">
-    <w:name w:val="Heading 7 Char"/>
-    <w:basedOn w:val="DefaultParagraphFont"/>
-    <w:link w:val="Heading7"/>
+  <w:style w:type="character" w:customStyle="1" w:styleId="70">
+    <w:name w:val="כותרת 7 תו"/>
+    <w:basedOn w:val="a0"/>
+    <w:link w:val="7"/>
     <w:uiPriority w:val="9"/>
     <w:semiHidden/>
     <w:rsid w:val="00660F4A"/>
@@ -2153,10 +2589,10 @@
       <w:color w:val="595959" w:themeColor="text1" w:themeTint="A6"/>
     </w:rPr>
   </w:style>
-  <w:style w:type="character" w:customStyle="1" w:styleId="Heading8Char">
-    <w:name w:val="Heading 8 Char"/>
-    <w:basedOn w:val="DefaultParagraphFont"/>
-    <w:link w:val="Heading8"/>
+  <w:style w:type="character" w:customStyle="1" w:styleId="80">
+    <w:name w:val="כותרת 8 תו"/>
+    <w:basedOn w:val="a0"/>
+    <w:link w:val="8"/>
     <w:uiPriority w:val="9"/>
     <w:semiHidden/>
     <w:rsid w:val="00660F4A"/>
@@ -2167,10 +2603,10 @@
       <w:color w:val="272727" w:themeColor="text1" w:themeTint="D8"/>
     </w:rPr>
   </w:style>
-  <w:style w:type="character" w:customStyle="1" w:styleId="Heading9Char">
-    <w:name w:val="Heading 9 Char"/>
-    <w:basedOn w:val="DefaultParagraphFont"/>
-    <w:link w:val="Heading9"/>
+  <w:style w:type="character" w:customStyle="1" w:styleId="90">
+    <w:name w:val="כותרת 9 תו"/>
+    <w:basedOn w:val="a0"/>
+    <w:link w:val="9"/>
     <w:uiPriority w:val="9"/>
     <w:semiHidden/>
     <w:rsid w:val="00660F4A"/>
@@ -2179,11 +2615,11 @@
       <w:color w:val="272727" w:themeColor="text1" w:themeTint="D8"/>
     </w:rPr>
   </w:style>
-  <w:style w:type="paragraph" w:styleId="Title">
+  <w:style w:type="paragraph" w:styleId="a3">
     <w:name w:val="Title"/>
-    <w:basedOn w:val="Normal"/>
-    <w:next w:val="Normal"/>
-    <w:link w:val="TitleChar"/>
+    <w:basedOn w:val="a"/>
+    <w:next w:val="a"/>
+    <w:link w:val="a4"/>
     <w:uiPriority w:val="10"/>
     <w:qFormat/>
     <w:rsid w:val="00660F4A"/>
@@ -2199,10 +2635,10 @@
       <w:szCs w:val="56"/>
     </w:rPr>
   </w:style>
-  <w:style w:type="character" w:customStyle="1" w:styleId="TitleChar">
-    <w:name w:val="Title Char"/>
-    <w:basedOn w:val="DefaultParagraphFont"/>
-    <w:link w:val="Title"/>
+  <w:style w:type="character" w:customStyle="1" w:styleId="a4">
+    <w:name w:val="כותרת טקסט תו"/>
+    <w:basedOn w:val="a0"/>
+    <w:link w:val="a3"/>
     <w:uiPriority w:val="10"/>
     <w:rsid w:val="00660F4A"/>
     <w:rPr>
@@ -2213,11 +2649,11 @@
       <w:szCs w:val="56"/>
     </w:rPr>
   </w:style>
-  <w:style w:type="paragraph" w:styleId="Subtitle">
+  <w:style w:type="paragraph" w:styleId="a5">
     <w:name w:val="Subtitle"/>
-    <w:basedOn w:val="Normal"/>
-    <w:next w:val="Normal"/>
-    <w:link w:val="SubtitleChar"/>
+    <w:basedOn w:val="a"/>
+    <w:next w:val="a"/>
+    <w:link w:val="a6"/>
     <w:uiPriority w:val="11"/>
     <w:qFormat/>
     <w:rsid w:val="00660F4A"/>
@@ -2234,10 +2670,10 @@
       <w:szCs w:val="28"/>
     </w:rPr>
   </w:style>
-  <w:style w:type="character" w:customStyle="1" w:styleId="SubtitleChar">
-    <w:name w:val="Subtitle Char"/>
-    <w:basedOn w:val="DefaultParagraphFont"/>
-    <w:link w:val="Subtitle"/>
+  <w:style w:type="character" w:customStyle="1" w:styleId="a6">
+    <w:name w:val="כותרת משנה תו"/>
+    <w:basedOn w:val="a0"/>
+    <w:link w:val="a5"/>
     <w:uiPriority w:val="11"/>
     <w:rsid w:val="00660F4A"/>
     <w:rPr>
@@ -2248,11 +2684,11 @@
       <w:szCs w:val="28"/>
     </w:rPr>
   </w:style>
-  <w:style w:type="paragraph" w:styleId="Quote">
+  <w:style w:type="paragraph" w:styleId="a7">
     <w:name w:val="Quote"/>
-    <w:basedOn w:val="Normal"/>
-    <w:next w:val="Normal"/>
-    <w:link w:val="QuoteChar"/>
+    <w:basedOn w:val="a"/>
+    <w:next w:val="a"/>
+    <w:link w:val="a8"/>
     <w:uiPriority w:val="29"/>
     <w:qFormat/>
     <w:rsid w:val="00660F4A"/>
@@ -2266,10 +2702,10 @@
       <w:color w:val="404040" w:themeColor="text1" w:themeTint="BF"/>
     </w:rPr>
   </w:style>
-  <w:style w:type="character" w:customStyle="1" w:styleId="QuoteChar">
-    <w:name w:val="Quote Char"/>
-    <w:basedOn w:val="DefaultParagraphFont"/>
-    <w:link w:val="Quote"/>
+  <w:style w:type="character" w:customStyle="1" w:styleId="a8">
+    <w:name w:val="ציטוט תו"/>
+    <w:basedOn w:val="a0"/>
+    <w:link w:val="a7"/>
     <w:uiPriority w:val="29"/>
     <w:rsid w:val="00660F4A"/>
     <w:rPr>
@@ -2278,9 +2714,9 @@
       <w:color w:val="404040" w:themeColor="text1" w:themeTint="BF"/>
     </w:rPr>
   </w:style>
-  <w:style w:type="paragraph" w:styleId="ListParagraph">
+  <w:style w:type="paragraph" w:styleId="a9">
     <w:name w:val="List Paragraph"/>
-    <w:basedOn w:val="Normal"/>
+    <w:basedOn w:val="a"/>
     <w:uiPriority w:val="34"/>
     <w:qFormat/>
     <w:rsid w:val="00660F4A"/>
@@ -2289,9 +2725,9 @@
       <w:contextualSpacing/>
     </w:pPr>
   </w:style>
-  <w:style w:type="character" w:styleId="IntenseEmphasis">
+  <w:style w:type="character" w:styleId="aa">
     <w:name w:val="Intense Emphasis"/>
-    <w:basedOn w:val="DefaultParagraphFont"/>
+    <w:basedOn w:val="a0"/>
     <w:uiPriority w:val="21"/>
     <w:qFormat/>
     <w:rsid w:val="00660F4A"/>
@@ -2301,11 +2737,11 @@
       <w:color w:val="0F4761" w:themeColor="accent1" w:themeShade="BF"/>
     </w:rPr>
   </w:style>
-  <w:style w:type="paragraph" w:styleId="IntenseQuote">
+  <w:style w:type="paragraph" w:styleId="ab">
     <w:name w:val="Intense Quote"/>
-    <w:basedOn w:val="Normal"/>
-    <w:next w:val="Normal"/>
-    <w:link w:val="IntenseQuoteChar"/>
+    <w:basedOn w:val="a"/>
+    <w:next w:val="a"/>
+    <w:link w:val="ac"/>
     <w:uiPriority w:val="30"/>
     <w:qFormat/>
     <w:rsid w:val="00660F4A"/>
@@ -2324,10 +2760,10 @@
       <w:color w:val="0F4761" w:themeColor="accent1" w:themeShade="BF"/>
     </w:rPr>
   </w:style>
-  <w:style w:type="character" w:customStyle="1" w:styleId="IntenseQuoteChar">
-    <w:name w:val="Intense Quote Char"/>
-    <w:basedOn w:val="DefaultParagraphFont"/>
-    <w:link w:val="IntenseQuote"/>
+  <w:style w:type="character" w:customStyle="1" w:styleId="ac">
+    <w:name w:val="ציטוט חזק תו"/>
+    <w:basedOn w:val="a0"/>
+    <w:link w:val="ab"/>
     <w:uiPriority w:val="30"/>
     <w:rsid w:val="00660F4A"/>
     <w:rPr>
@@ -2336,9 +2772,9 @@
       <w:color w:val="0F4761" w:themeColor="accent1" w:themeShade="BF"/>
     </w:rPr>
   </w:style>
-  <w:style w:type="character" w:styleId="IntenseReference">
+  <w:style w:type="character" w:styleId="ad">
     <w:name w:val="Intense Reference"/>
-    <w:basedOn w:val="DefaultParagraphFont"/>
+    <w:basedOn w:val="a0"/>
     <w:uiPriority w:val="32"/>
     <w:qFormat/>
     <w:rsid w:val="00660F4A"/>

</xml_diff>